<commit_message>
project and app setup
</commit_message>
<xml_diff>
--- a/TO_DO_LISTS.docx
+++ b/TO_DO_LISTS.docx
@@ -713,9 +713,408 @@
       </w:hyperlink>
     </w:p>
     <w:p>
+      <w:pPr>
+        <w:pStyle w:val="Titre3"/>
+      </w:pPr>
+      <w:proofErr w:type="spellStart"/>
+      <w:r>
+        <w:t>Scaffold</w:t>
+      </w:r>
+      <w:proofErr w:type="spellEnd"/>
+      <w:r>
+        <w:t xml:space="preserve"> the Parent Project</w:t>
+      </w:r>
+    </w:p>
+    <w:p>
+      <w:r>
+        <w:rPr>
+          <w:noProof/>
+          <w:lang w:eastAsia="fr-FR"/>
+        </w:rPr>
+        <w:drawing>
+          <wp:inline distT="0" distB="0" distL="0" distR="0" wp14:anchorId="4A0AB410" wp14:editId="65AD8236">
+            <wp:extent cx="6924675" cy="914400"/>
+            <wp:effectExtent l="0" t="0" r="9525" b="0"/>
+            <wp:docPr id="5" name="Image 5"/>
+            <wp:cNvGraphicFramePr>
+              <a:graphicFrameLocks xmlns:a="http://schemas.openxmlformats.org/drawingml/2006/main" noChangeAspect="1"/>
+            </wp:cNvGraphicFramePr>
+            <a:graphic xmlns:a="http://schemas.openxmlformats.org/drawingml/2006/main">
+              <a:graphicData uri="http://schemas.openxmlformats.org/drawingml/2006/picture">
+                <pic:pic xmlns:pic="http://schemas.openxmlformats.org/drawingml/2006/picture">
+                  <pic:nvPicPr>
+                    <pic:cNvPr id="1" name=""/>
+                    <pic:cNvPicPr/>
+                  </pic:nvPicPr>
+                  <pic:blipFill>
+                    <a:blip r:embed="rId9"/>
+                    <a:stretch>
+                      <a:fillRect/>
+                    </a:stretch>
+                  </pic:blipFill>
+                  <pic:spPr>
+                    <a:xfrm>
+                      <a:off x="0" y="0"/>
+                      <a:ext cx="6924675" cy="914400"/>
+                    </a:xfrm>
+                    <a:prstGeom prst="rect">
+                      <a:avLst/>
+                    </a:prstGeom>
+                  </pic:spPr>
+                </pic:pic>
+              </a:graphicData>
+            </a:graphic>
+          </wp:inline>
+        </w:drawing>
+      </w:r>
+    </w:p>
+    <w:p>
+      <w:pPr>
+        <w:pStyle w:val="Titre3"/>
+      </w:pPr>
+      <w:proofErr w:type="spellStart"/>
+      <w:r>
+        <w:t>Get</w:t>
+      </w:r>
+      <w:proofErr w:type="spellEnd"/>
+      <w:r>
+        <w:t xml:space="preserve"> </w:t>
+      </w:r>
+      <w:proofErr w:type="spellStart"/>
+      <w:r>
+        <w:t>Started</w:t>
+      </w:r>
+      <w:proofErr w:type="spellEnd"/>
+      <w:r>
+        <w:t xml:space="preserve"> on </w:t>
+      </w:r>
+      <w:proofErr w:type="spellStart"/>
+      <w:r>
+        <w:t>Your</w:t>
+      </w:r>
+      <w:proofErr w:type="spellEnd"/>
+      <w:r>
+        <w:t xml:space="preserve"> Django To-Do List App</w:t>
+      </w:r>
+    </w:p>
+    <w:p>
+      <w:r>
+        <w:rPr>
+          <w:noProof/>
+          <w:lang w:eastAsia="fr-FR"/>
+        </w:rPr>
+        <w:drawing>
+          <wp:inline distT="0" distB="0" distL="0" distR="0" wp14:anchorId="779DBF2E" wp14:editId="414D7EBF">
+            <wp:extent cx="6667500" cy="847725"/>
+            <wp:effectExtent l="0" t="0" r="0" b="9525"/>
+            <wp:docPr id="6" name="Image 6"/>
+            <wp:cNvGraphicFramePr>
+              <a:graphicFrameLocks xmlns:a="http://schemas.openxmlformats.org/drawingml/2006/main" noChangeAspect="1"/>
+            </wp:cNvGraphicFramePr>
+            <a:graphic xmlns:a="http://schemas.openxmlformats.org/drawingml/2006/main">
+              <a:graphicData uri="http://schemas.openxmlformats.org/drawingml/2006/picture">
+                <pic:pic xmlns:pic="http://schemas.openxmlformats.org/drawingml/2006/picture">
+                  <pic:nvPicPr>
+                    <pic:cNvPr id="1" name=""/>
+                    <pic:cNvPicPr/>
+                  </pic:nvPicPr>
+                  <pic:blipFill>
+                    <a:blip r:embed="rId10"/>
+                    <a:stretch>
+                      <a:fillRect/>
+                    </a:stretch>
+                  </pic:blipFill>
+                  <pic:spPr>
+                    <a:xfrm>
+                      <a:off x="0" y="0"/>
+                      <a:ext cx="6667500" cy="847725"/>
+                    </a:xfrm>
+                    <a:prstGeom prst="rect">
+                      <a:avLst/>
+                    </a:prstGeom>
+                  </pic:spPr>
+                </pic:pic>
+              </a:graphicData>
+            </a:graphic>
+          </wp:inline>
+        </w:drawing>
+      </w:r>
+    </w:p>
+    <w:p>
+      <w:pPr>
+        <w:pStyle w:val="Titre3"/>
+      </w:pPr>
+      <w:r>
+        <w:t xml:space="preserve">Configure </w:t>
+      </w:r>
+      <w:proofErr w:type="spellStart"/>
+      <w:r>
+        <w:t>Your</w:t>
+      </w:r>
+      <w:proofErr w:type="spellEnd"/>
+      <w:r>
+        <w:t xml:space="preserve"> Project</w:t>
+      </w:r>
+    </w:p>
+    <w:p>
+      <w:r>
+        <w:rPr>
+          <w:noProof/>
+          <w:lang w:eastAsia="fr-FR"/>
+        </w:rPr>
+        <w:drawing>
+          <wp:inline distT="0" distB="0" distL="0" distR="0" wp14:anchorId="5E4C5925" wp14:editId="4F19A83A">
+            <wp:extent cx="6715125" cy="2857500"/>
+            <wp:effectExtent l="0" t="0" r="9525" b="0"/>
+            <wp:docPr id="7" name="Image 7"/>
+            <wp:cNvGraphicFramePr>
+              <a:graphicFrameLocks xmlns:a="http://schemas.openxmlformats.org/drawingml/2006/main" noChangeAspect="1"/>
+            </wp:cNvGraphicFramePr>
+            <a:graphic xmlns:a="http://schemas.openxmlformats.org/drawingml/2006/main">
+              <a:graphicData uri="http://schemas.openxmlformats.org/drawingml/2006/picture">
+                <pic:pic xmlns:pic="http://schemas.openxmlformats.org/drawingml/2006/picture">
+                  <pic:nvPicPr>
+                    <pic:cNvPr id="1" name=""/>
+                    <pic:cNvPicPr/>
+                  </pic:nvPicPr>
+                  <pic:blipFill>
+                    <a:blip r:embed="rId11"/>
+                    <a:stretch>
+                      <a:fillRect/>
+                    </a:stretch>
+                  </pic:blipFill>
+                  <pic:spPr>
+                    <a:xfrm>
+                      <a:off x="0" y="0"/>
+                      <a:ext cx="6715125" cy="2857500"/>
+                    </a:xfrm>
+                    <a:prstGeom prst="rect">
+                      <a:avLst/>
+                    </a:prstGeom>
+                  </pic:spPr>
+                </pic:pic>
+              </a:graphicData>
+            </a:graphic>
+          </wp:inline>
+        </w:drawing>
+      </w:r>
+    </w:p>
+    <w:p>
+      <w:r>
+        <w:rPr>
+          <w:noProof/>
+          <w:lang w:eastAsia="fr-FR"/>
+        </w:rPr>
+        <w:drawing>
+          <wp:inline distT="0" distB="0" distL="0" distR="0" wp14:anchorId="5092FB91" wp14:editId="0ECFD3C2">
+            <wp:extent cx="6715125" cy="2324100"/>
+            <wp:effectExtent l="0" t="0" r="9525" b="0"/>
+            <wp:docPr id="8" name="Image 8"/>
+            <wp:cNvGraphicFramePr>
+              <a:graphicFrameLocks xmlns:a="http://schemas.openxmlformats.org/drawingml/2006/main" noChangeAspect="1"/>
+            </wp:cNvGraphicFramePr>
+            <a:graphic xmlns:a="http://schemas.openxmlformats.org/drawingml/2006/main">
+              <a:graphicData uri="http://schemas.openxmlformats.org/drawingml/2006/picture">
+                <pic:pic xmlns:pic="http://schemas.openxmlformats.org/drawingml/2006/picture">
+                  <pic:nvPicPr>
+                    <pic:cNvPr id="1" name=""/>
+                    <pic:cNvPicPr/>
+                  </pic:nvPicPr>
+                  <pic:blipFill>
+                    <a:blip r:embed="rId12"/>
+                    <a:stretch>
+                      <a:fillRect/>
+                    </a:stretch>
+                  </pic:blipFill>
+                  <pic:spPr>
+                    <a:xfrm>
+                      <a:off x="0" y="0"/>
+                      <a:ext cx="6715125" cy="2324100"/>
+                    </a:xfrm>
+                    <a:prstGeom prst="rect">
+                      <a:avLst/>
+                    </a:prstGeom>
+                  </pic:spPr>
+                </pic:pic>
+              </a:graphicData>
+            </a:graphic>
+          </wp:inline>
+        </w:drawing>
+      </w:r>
+    </w:p>
+    <w:p>
+      <w:r>
+        <w:rPr>
+          <w:noProof/>
+          <w:lang w:eastAsia="fr-FR"/>
+        </w:rPr>
+        <w:drawing>
+          <wp:inline distT="0" distB="0" distL="0" distR="0" wp14:anchorId="6000BC35" wp14:editId="384AB7F1">
+            <wp:extent cx="6705600" cy="1466850"/>
+            <wp:effectExtent l="0" t="0" r="0" b="0"/>
+            <wp:docPr id="9" name="Image 9"/>
+            <wp:cNvGraphicFramePr>
+              <a:graphicFrameLocks xmlns:a="http://schemas.openxmlformats.org/drawingml/2006/main" noChangeAspect="1"/>
+            </wp:cNvGraphicFramePr>
+            <a:graphic xmlns:a="http://schemas.openxmlformats.org/drawingml/2006/main">
+              <a:graphicData uri="http://schemas.openxmlformats.org/drawingml/2006/picture">
+                <pic:pic xmlns:pic="http://schemas.openxmlformats.org/drawingml/2006/picture">
+                  <pic:nvPicPr>
+                    <pic:cNvPr id="1" name=""/>
+                    <pic:cNvPicPr/>
+                  </pic:nvPicPr>
+                  <pic:blipFill>
+                    <a:blip r:embed="rId13"/>
+                    <a:stretch>
+                      <a:fillRect/>
+                    </a:stretch>
+                  </pic:blipFill>
+                  <pic:spPr>
+                    <a:xfrm>
+                      <a:off x="0" y="0"/>
+                      <a:ext cx="6705600" cy="1466850"/>
+                    </a:xfrm>
+                    <a:prstGeom prst="rect">
+                      <a:avLst/>
+                    </a:prstGeom>
+                  </pic:spPr>
+                </pic:pic>
+              </a:graphicData>
+            </a:graphic>
+          </wp:inline>
+        </w:drawing>
+      </w:r>
+    </w:p>
+    <w:p>
+      <w:r>
+        <w:rPr>
+          <w:noProof/>
+          <w:lang w:eastAsia="fr-FR"/>
+        </w:rPr>
+        <w:drawing>
+          <wp:inline distT="0" distB="0" distL="0" distR="0" wp14:anchorId="3AC5BA61" wp14:editId="7A5DB451">
+            <wp:extent cx="6715125" cy="847725"/>
+            <wp:effectExtent l="0" t="0" r="9525" b="9525"/>
+            <wp:docPr id="10" name="Image 10"/>
+            <wp:cNvGraphicFramePr>
+              <a:graphicFrameLocks xmlns:a="http://schemas.openxmlformats.org/drawingml/2006/main" noChangeAspect="1"/>
+            </wp:cNvGraphicFramePr>
+            <a:graphic xmlns:a="http://schemas.openxmlformats.org/drawingml/2006/main">
+              <a:graphicData uri="http://schemas.openxmlformats.org/drawingml/2006/picture">
+                <pic:pic xmlns:pic="http://schemas.openxmlformats.org/drawingml/2006/picture">
+                  <pic:nvPicPr>
+                    <pic:cNvPr id="1" name=""/>
+                    <pic:cNvPicPr/>
+                  </pic:nvPicPr>
+                  <pic:blipFill>
+                    <a:blip r:embed="rId14"/>
+                    <a:stretch>
+                      <a:fillRect/>
+                    </a:stretch>
+                  </pic:blipFill>
+                  <pic:spPr>
+                    <a:xfrm>
+                      <a:off x="0" y="0"/>
+                      <a:ext cx="6715125" cy="847725"/>
+                    </a:xfrm>
+                    <a:prstGeom prst="rect">
+                      <a:avLst/>
+                    </a:prstGeom>
+                  </pic:spPr>
+                </pic:pic>
+              </a:graphicData>
+            </a:graphic>
+          </wp:inline>
+        </w:drawing>
+      </w:r>
+    </w:p>
+    <w:p>
+      <w:r>
+        <w:rPr>
+          <w:noProof/>
+          <w:lang w:eastAsia="fr-FR"/>
+        </w:rPr>
+        <w:drawing>
+          <wp:inline distT="0" distB="0" distL="0" distR="0" wp14:anchorId="429E6042" wp14:editId="2C3ABDAC">
+            <wp:extent cx="12954000" cy="6934200"/>
+            <wp:effectExtent l="0" t="0" r="0" b="0"/>
+            <wp:docPr id="11" name="Image 11"/>
+            <wp:cNvGraphicFramePr>
+              <a:graphicFrameLocks xmlns:a="http://schemas.openxmlformats.org/drawingml/2006/main" noChangeAspect="1"/>
+            </wp:cNvGraphicFramePr>
+            <a:graphic xmlns:a="http://schemas.openxmlformats.org/drawingml/2006/main">
+              <a:graphicData uri="http://schemas.openxmlformats.org/drawingml/2006/picture">
+                <pic:pic xmlns:pic="http://schemas.openxmlformats.org/drawingml/2006/picture">
+                  <pic:nvPicPr>
+                    <pic:cNvPr id="1" name=""/>
+                    <pic:cNvPicPr/>
+                  </pic:nvPicPr>
+                  <pic:blipFill>
+                    <a:blip r:embed="rId15"/>
+                    <a:stretch>
+                      <a:fillRect/>
+                    </a:stretch>
+                  </pic:blipFill>
+                  <pic:spPr>
+                    <a:xfrm>
+                      <a:off x="0" y="0"/>
+                      <a:ext cx="12954000" cy="6934200"/>
+                    </a:xfrm>
+                    <a:prstGeom prst="rect">
+                      <a:avLst/>
+                    </a:prstGeom>
+                  </pic:spPr>
+                </pic:pic>
+              </a:graphicData>
+            </a:graphic>
+          </wp:inline>
+        </w:drawing>
+      </w:r>
+    </w:p>
+    <w:p>
+      <w:pPr>
+        <w:pStyle w:val="Titre2"/>
+      </w:pPr>
+      <w:proofErr w:type="spellStart"/>
+      <w:r>
+        <w:t>Step</w:t>
+      </w:r>
+      <w:proofErr w:type="spellEnd"/>
+      <w:r>
+        <w:t xml:space="preserve"> </w:t>
+      </w:r>
+      <w:proofErr w:type="gramStart"/>
+      <w:r>
+        <w:t>3:</w:t>
+      </w:r>
+      <w:proofErr w:type="gramEnd"/>
+      <w:r>
+        <w:t xml:space="preserve"> Design </w:t>
+      </w:r>
+      <w:proofErr w:type="spellStart"/>
+      <w:r>
+        <w:t>Your</w:t>
+      </w:r>
+      <w:proofErr w:type="spellEnd"/>
+      <w:r>
+        <w:t xml:space="preserve"> To-Do Data</w:t>
+      </w:r>
+    </w:p>
+    <w:p>
+      <w:hyperlink r:id="rId16" w:history="1">
+        <w:r>
+          <w:rPr>
+            <w:rStyle w:val="Lienhypertexte"/>
+          </w:rPr>
+          <w:t>https://realpython.com/django-todo-lists/</w:t>
+        </w:r>
+      </w:hyperlink>
+    </w:p>
+    <w:p>
       <w:bookmarkStart w:id="0" w:name="_GoBack"/>
       <w:bookmarkEnd w:id="0"/>
     </w:p>
+    <w:p/>
     <w:sectPr>
       <w:pgSz w:w="11906" w:h="16838"/>
       <w:pgMar w:top="1417" w:right="1417" w:bottom="1417" w:left="1417" w:header="708" w:footer="708" w:gutter="0"/>

</xml_diff>